<commit_message>
update to diagram content
</commit_message>
<xml_diff>
--- a/Wireshark-vs-TCPDump.docx
+++ b/Wireshark-vs-TCPDump.docx
@@ -53,7 +53,7 @@
       <w:tblPr>
         <w:tblW w:w="9638" w:type="dxa"/>
         <w:jc w:val="left"/>
-        <w:tblInd w:w="53" w:type="dxa"/>
+        <w:tblInd w:w="50" w:type="dxa"/>
         <w:tblBorders>
           <w:top w:val="single" w:sz="2" w:space="0" w:color="000001"/>
           <w:left w:val="single" w:sz="2" w:space="0" w:color="000001"/>
@@ -62,7 +62,7 @@
         </w:tblBorders>
         <w:tblCellMar>
           <w:top w:w="55" w:type="dxa"/>
-          <w:left w:w="51" w:type="dxa"/>
+          <w:left w:w="48" w:type="dxa"/>
           <w:bottom w:w="55" w:type="dxa"/>
           <w:right w:w="55" w:type="dxa"/>
         </w:tblCellMar>
@@ -85,7 +85,7 @@
             </w:tcBorders>
             <w:shd w:fill="auto" w:val="clear"/>
             <w:tcMar>
-              <w:left w:w="51" w:type="dxa"/>
+              <w:left w:w="48" w:type="dxa"/>
             </w:tcMar>
           </w:tcPr>
           <w:p>
@@ -116,7 +116,7 @@
             </w:tcBorders>
             <w:shd w:fill="auto" w:val="clear"/>
             <w:tcMar>
-              <w:left w:w="51" w:type="dxa"/>
+              <w:left w:w="48" w:type="dxa"/>
             </w:tcMar>
           </w:tcPr>
           <w:p>
@@ -150,7 +150,7 @@
             </w:tcBorders>
             <w:shd w:fill="auto" w:val="clear"/>
             <w:tcMar>
-              <w:left w:w="51" w:type="dxa"/>
+              <w:left w:w="48" w:type="dxa"/>
             </w:tcMar>
           </w:tcPr>
           <w:p>
@@ -185,7 +185,7 @@
             </w:tcBorders>
             <w:shd w:fill="auto" w:val="clear"/>
             <w:tcMar>
-              <w:left w:w="51" w:type="dxa"/>
+              <w:left w:w="48" w:type="dxa"/>
             </w:tcMar>
           </w:tcPr>
           <w:p>
@@ -217,7 +217,7 @@
             </w:tcBorders>
             <w:shd w:fill="auto" w:val="clear"/>
             <w:tcMar>
-              <w:left w:w="51" w:type="dxa"/>
+              <w:left w:w="48" w:type="dxa"/>
             </w:tcMar>
           </w:tcPr>
           <w:p>
@@ -251,7 +251,7 @@
             </w:tcBorders>
             <w:shd w:fill="auto" w:val="clear"/>
             <w:tcMar>
-              <w:left w:w="51" w:type="dxa"/>
+              <w:left w:w="48" w:type="dxa"/>
             </w:tcMar>
           </w:tcPr>
           <w:p>
@@ -286,7 +286,7 @@
             </w:tcBorders>
             <w:shd w:fill="auto" w:val="clear"/>
             <w:tcMar>
-              <w:left w:w="51" w:type="dxa"/>
+              <w:left w:w="48" w:type="dxa"/>
             </w:tcMar>
           </w:tcPr>
           <w:p>
@@ -318,7 +318,7 @@
             </w:tcBorders>
             <w:shd w:fill="auto" w:val="clear"/>
             <w:tcMar>
-              <w:left w:w="51" w:type="dxa"/>
+              <w:left w:w="48" w:type="dxa"/>
             </w:tcMar>
           </w:tcPr>
           <w:p>
@@ -352,7 +352,7 @@
             </w:tcBorders>
             <w:shd w:fill="auto" w:val="clear"/>
             <w:tcMar>
-              <w:left w:w="51" w:type="dxa"/>
+              <w:left w:w="48" w:type="dxa"/>
             </w:tcMar>
           </w:tcPr>
           <w:p>
@@ -387,7 +387,7 @@
             </w:tcBorders>
             <w:shd w:fill="auto" w:val="clear"/>
             <w:tcMar>
-              <w:left w:w="51" w:type="dxa"/>
+              <w:left w:w="48" w:type="dxa"/>
             </w:tcMar>
           </w:tcPr>
           <w:p>
@@ -419,7 +419,7 @@
             </w:tcBorders>
             <w:shd w:fill="auto" w:val="clear"/>
             <w:tcMar>
-              <w:left w:w="51" w:type="dxa"/>
+              <w:left w:w="48" w:type="dxa"/>
             </w:tcMar>
           </w:tcPr>
           <w:p>
@@ -453,7 +453,7 @@
             </w:tcBorders>
             <w:shd w:fill="auto" w:val="clear"/>
             <w:tcMar>
-              <w:left w:w="51" w:type="dxa"/>
+              <w:left w:w="48" w:type="dxa"/>
             </w:tcMar>
           </w:tcPr>
           <w:p>
@@ -488,7 +488,7 @@
             </w:tcBorders>
             <w:shd w:fill="auto" w:val="clear"/>
             <w:tcMar>
-              <w:left w:w="51" w:type="dxa"/>
+              <w:left w:w="48" w:type="dxa"/>
             </w:tcMar>
           </w:tcPr>
           <w:p>
@@ -520,7 +520,7 @@
             </w:tcBorders>
             <w:shd w:fill="auto" w:val="clear"/>
             <w:tcMar>
-              <w:left w:w="51" w:type="dxa"/>
+              <w:left w:w="48" w:type="dxa"/>
             </w:tcMar>
           </w:tcPr>
           <w:p>
@@ -554,7 +554,7 @@
             </w:tcBorders>
             <w:shd w:fill="auto" w:val="clear"/>
             <w:tcMar>
-              <w:left w:w="51" w:type="dxa"/>
+              <w:left w:w="48" w:type="dxa"/>
             </w:tcMar>
           </w:tcPr>
           <w:p>
@@ -589,7 +589,7 @@
             </w:tcBorders>
             <w:shd w:fill="auto" w:val="clear"/>
             <w:tcMar>
-              <w:left w:w="51" w:type="dxa"/>
+              <w:left w:w="48" w:type="dxa"/>
             </w:tcMar>
           </w:tcPr>
           <w:p>
@@ -621,7 +621,7 @@
             </w:tcBorders>
             <w:shd w:fill="auto" w:val="clear"/>
             <w:tcMar>
-              <w:left w:w="51" w:type="dxa"/>
+              <w:left w:w="48" w:type="dxa"/>
             </w:tcMar>
           </w:tcPr>
           <w:p>
@@ -655,7 +655,7 @@
             </w:tcBorders>
             <w:shd w:fill="auto" w:val="clear"/>
             <w:tcMar>
-              <w:left w:w="51" w:type="dxa"/>
+              <w:left w:w="48" w:type="dxa"/>
             </w:tcMar>
           </w:tcPr>
           <w:p>
@@ -689,7 +689,7 @@
             </w:tcBorders>
             <w:shd w:fill="auto" w:val="clear"/>
             <w:tcMar>
-              <w:left w:w="51" w:type="dxa"/>
+              <w:left w:w="48" w:type="dxa"/>
             </w:tcMar>
           </w:tcPr>
           <w:p>
@@ -721,7 +721,7 @@
             </w:tcBorders>
             <w:shd w:fill="auto" w:val="clear"/>
             <w:tcMar>
-              <w:left w:w="51" w:type="dxa"/>
+              <w:left w:w="48" w:type="dxa"/>
             </w:tcMar>
           </w:tcPr>
           <w:p>
@@ -755,7 +755,7 @@
             </w:tcBorders>
             <w:shd w:fill="auto" w:val="clear"/>
             <w:tcMar>
-              <w:left w:w="51" w:type="dxa"/>
+              <w:left w:w="48" w:type="dxa"/>
             </w:tcMar>
           </w:tcPr>
           <w:p>
@@ -790,7 +790,7 @@
             </w:tcBorders>
             <w:shd w:fill="auto" w:val="clear"/>
             <w:tcMar>
-              <w:left w:w="51" w:type="dxa"/>
+              <w:left w:w="48" w:type="dxa"/>
             </w:tcMar>
           </w:tcPr>
           <w:p>
@@ -822,7 +822,7 @@
             </w:tcBorders>
             <w:shd w:fill="auto" w:val="clear"/>
             <w:tcMar>
-              <w:left w:w="51" w:type="dxa"/>
+              <w:left w:w="48" w:type="dxa"/>
             </w:tcMar>
           </w:tcPr>
           <w:p>
@@ -856,7 +856,7 @@
             </w:tcBorders>
             <w:shd w:fill="auto" w:val="clear"/>
             <w:tcMar>
-              <w:left w:w="51" w:type="dxa"/>
+              <w:left w:w="48" w:type="dxa"/>
             </w:tcMar>
           </w:tcPr>
           <w:p>
@@ -891,7 +891,7 @@
             </w:tcBorders>
             <w:shd w:fill="auto" w:val="clear"/>
             <w:tcMar>
-              <w:left w:w="51" w:type="dxa"/>
+              <w:left w:w="48" w:type="dxa"/>
             </w:tcMar>
           </w:tcPr>
           <w:p>
@@ -923,7 +923,7 @@
             </w:tcBorders>
             <w:shd w:fill="auto" w:val="clear"/>
             <w:tcMar>
-              <w:left w:w="51" w:type="dxa"/>
+              <w:left w:w="48" w:type="dxa"/>
             </w:tcMar>
           </w:tcPr>
           <w:p>
@@ -957,7 +957,7 @@
             </w:tcBorders>
             <w:shd w:fill="auto" w:val="clear"/>
             <w:tcMar>
-              <w:left w:w="51" w:type="dxa"/>
+              <w:left w:w="48" w:type="dxa"/>
             </w:tcMar>
           </w:tcPr>
           <w:p>
@@ -992,7 +992,7 @@
             </w:tcBorders>
             <w:shd w:fill="auto" w:val="clear"/>
             <w:tcMar>
-              <w:left w:w="51" w:type="dxa"/>
+              <w:left w:w="48" w:type="dxa"/>
             </w:tcMar>
           </w:tcPr>
           <w:p>
@@ -1024,7 +1024,7 @@
             </w:tcBorders>
             <w:shd w:fill="auto" w:val="clear"/>
             <w:tcMar>
-              <w:left w:w="51" w:type="dxa"/>
+              <w:left w:w="48" w:type="dxa"/>
             </w:tcMar>
           </w:tcPr>
           <w:p>
@@ -1058,7 +1058,7 @@
             </w:tcBorders>
             <w:shd w:fill="auto" w:val="clear"/>
             <w:tcMar>
-              <w:left w:w="51" w:type="dxa"/>
+              <w:left w:w="48" w:type="dxa"/>
             </w:tcMar>
           </w:tcPr>
           <w:p>
@@ -1093,7 +1093,7 @@
             </w:tcBorders>
             <w:shd w:fill="auto" w:val="clear"/>
             <w:tcMar>
-              <w:left w:w="51" w:type="dxa"/>
+              <w:left w:w="48" w:type="dxa"/>
             </w:tcMar>
           </w:tcPr>
           <w:p>
@@ -1125,7 +1125,7 @@
             </w:tcBorders>
             <w:shd w:fill="auto" w:val="clear"/>
             <w:tcMar>
-              <w:left w:w="51" w:type="dxa"/>
+              <w:left w:w="48" w:type="dxa"/>
             </w:tcMar>
           </w:tcPr>
           <w:p>
@@ -1159,7 +1159,7 @@
             </w:tcBorders>
             <w:shd w:fill="auto" w:val="clear"/>
             <w:tcMar>
-              <w:left w:w="51" w:type="dxa"/>
+              <w:left w:w="48" w:type="dxa"/>
             </w:tcMar>
           </w:tcPr>
           <w:p>
@@ -1194,7 +1194,7 @@
             </w:tcBorders>
             <w:shd w:fill="auto" w:val="clear"/>
             <w:tcMar>
-              <w:left w:w="51" w:type="dxa"/>
+              <w:left w:w="48" w:type="dxa"/>
             </w:tcMar>
           </w:tcPr>
           <w:p>
@@ -1226,7 +1226,7 @@
             </w:tcBorders>
             <w:shd w:fill="auto" w:val="clear"/>
             <w:tcMar>
-              <w:left w:w="51" w:type="dxa"/>
+              <w:left w:w="48" w:type="dxa"/>
             </w:tcMar>
           </w:tcPr>
           <w:p>
@@ -1260,7 +1260,7 @@
             </w:tcBorders>
             <w:shd w:fill="auto" w:val="clear"/>
             <w:tcMar>
-              <w:left w:w="51" w:type="dxa"/>
+              <w:left w:w="48" w:type="dxa"/>
             </w:tcMar>
           </w:tcPr>
           <w:p>
@@ -1295,7 +1295,7 @@
             </w:tcBorders>
             <w:shd w:fill="auto" w:val="clear"/>
             <w:tcMar>
-              <w:left w:w="51" w:type="dxa"/>
+              <w:left w:w="48" w:type="dxa"/>
             </w:tcMar>
           </w:tcPr>
           <w:p>
@@ -1327,7 +1327,7 @@
             </w:tcBorders>
             <w:shd w:fill="auto" w:val="clear"/>
             <w:tcMar>
-              <w:left w:w="51" w:type="dxa"/>
+              <w:left w:w="48" w:type="dxa"/>
             </w:tcMar>
           </w:tcPr>
           <w:p>
@@ -1361,7 +1361,7 @@
             </w:tcBorders>
             <w:shd w:fill="auto" w:val="clear"/>
             <w:tcMar>
-              <w:left w:w="51" w:type="dxa"/>
+              <w:left w:w="48" w:type="dxa"/>
             </w:tcMar>
           </w:tcPr>
           <w:p>
@@ -1396,7 +1396,7 @@
             </w:tcBorders>
             <w:shd w:fill="auto" w:val="clear"/>
             <w:tcMar>
-              <w:left w:w="51" w:type="dxa"/>
+              <w:left w:w="48" w:type="dxa"/>
             </w:tcMar>
           </w:tcPr>
           <w:p>
@@ -1428,7 +1428,7 @@
             </w:tcBorders>
             <w:shd w:fill="auto" w:val="clear"/>
             <w:tcMar>
-              <w:left w:w="51" w:type="dxa"/>
+              <w:left w:w="48" w:type="dxa"/>
             </w:tcMar>
           </w:tcPr>
           <w:p>
@@ -1462,7 +1462,7 @@
             </w:tcBorders>
             <w:shd w:fill="auto" w:val="clear"/>
             <w:tcMar>
-              <w:left w:w="51" w:type="dxa"/>
+              <w:left w:w="48" w:type="dxa"/>
             </w:tcMar>
           </w:tcPr>
           <w:p>
@@ -1496,7 +1496,7 @@
             </w:tcBorders>
             <w:shd w:fill="auto" w:val="clear"/>
             <w:tcMar>
-              <w:left w:w="51" w:type="dxa"/>
+              <w:left w:w="48" w:type="dxa"/>
             </w:tcMar>
           </w:tcPr>
           <w:p>
@@ -1528,7 +1528,7 @@
             </w:tcBorders>
             <w:shd w:fill="auto" w:val="clear"/>
             <w:tcMar>
-              <w:left w:w="51" w:type="dxa"/>
+              <w:left w:w="48" w:type="dxa"/>
             </w:tcMar>
           </w:tcPr>
           <w:p>
@@ -1562,7 +1562,7 @@
             </w:tcBorders>
             <w:shd w:fill="auto" w:val="clear"/>
             <w:tcMar>
-              <w:left w:w="51" w:type="dxa"/>
+              <w:left w:w="48" w:type="dxa"/>
             </w:tcMar>
           </w:tcPr>
           <w:p>
@@ -1596,7 +1596,7 @@
             </w:tcBorders>
             <w:shd w:fill="auto" w:val="clear"/>
             <w:tcMar>
-              <w:left w:w="51" w:type="dxa"/>
+              <w:left w:w="48" w:type="dxa"/>
             </w:tcMar>
           </w:tcPr>
           <w:p>
@@ -1628,7 +1628,7 @@
             </w:tcBorders>
             <w:shd w:fill="auto" w:val="clear"/>
             <w:tcMar>
-              <w:left w:w="51" w:type="dxa"/>
+              <w:left w:w="48" w:type="dxa"/>
             </w:tcMar>
           </w:tcPr>
           <w:p>
@@ -1662,7 +1662,7 @@
             </w:tcBorders>
             <w:shd w:fill="auto" w:val="clear"/>
             <w:tcMar>
-              <w:left w:w="51" w:type="dxa"/>
+              <w:left w:w="48" w:type="dxa"/>
             </w:tcMar>
           </w:tcPr>
           <w:p>
@@ -1758,7 +1758,7 @@
       <w:tblPr>
         <w:tblW w:w="9638" w:type="dxa"/>
         <w:jc w:val="left"/>
-        <w:tblInd w:w="53" w:type="dxa"/>
+        <w:tblInd w:w="50" w:type="dxa"/>
         <w:tblBorders>
           <w:top w:val="single" w:sz="2" w:space="0" w:color="000001"/>
           <w:left w:val="single" w:sz="2" w:space="0" w:color="000001"/>
@@ -1767,7 +1767,7 @@
         </w:tblBorders>
         <w:tblCellMar>
           <w:top w:w="55" w:type="dxa"/>
-          <w:left w:w="51" w:type="dxa"/>
+          <w:left w:w="48" w:type="dxa"/>
           <w:bottom w:w="55" w:type="dxa"/>
           <w:right w:w="55" w:type="dxa"/>
         </w:tblCellMar>
@@ -1789,7 +1789,7 @@
             </w:tcBorders>
             <w:shd w:fill="auto" w:val="clear"/>
             <w:tcMar>
-              <w:left w:w="51" w:type="dxa"/>
+              <w:left w:w="48" w:type="dxa"/>
             </w:tcMar>
           </w:tcPr>
           <w:p>
@@ -1823,38 +1823,24 @@
             </w:tcBorders>
             <w:shd w:fill="auto" w:val="clear"/>
             <w:tcMar>
-              <w:left w:w="51" w:type="dxa"/>
-            </w:tcMar>
-          </w:tcPr>
-          <w:p>
-            <w:pPr>
-              <w:pStyle w:val="TableContents"/>
-              <w:jc w:val="left"/>
-              <w:rPr>
-                <w:sz w:val="32"/>
-                <w:szCs w:val="32"/>
-              </w:rPr>
-            </w:pPr>
-            <w:r>
-              <w:rPr>
-                <w:sz w:val="32"/>
-                <w:szCs w:val="32"/>
-              </w:rPr>
-              <w:t>T</w:t>
-            </w:r>
-            <w:r>
-              <w:rPr>
-                <w:sz w:val="32"/>
-                <w:szCs w:val="32"/>
-              </w:rPr>
-              <w:t>C</w:t>
-            </w:r>
-            <w:r>
-              <w:rPr>
-                <w:sz w:val="32"/>
-                <w:szCs w:val="32"/>
-              </w:rPr>
-              <w:t>PDump</w:t>
+              <w:left w:w="48" w:type="dxa"/>
+            </w:tcMar>
+          </w:tcPr>
+          <w:p>
+            <w:pPr>
+              <w:pStyle w:val="TableContents"/>
+              <w:jc w:val="left"/>
+              <w:rPr>
+                <w:sz w:val="32"/>
+                <w:szCs w:val="32"/>
+              </w:rPr>
+            </w:pPr>
+            <w:r>
+              <w:rPr>
+                <w:sz w:val="32"/>
+                <w:szCs w:val="32"/>
+              </w:rPr>
+              <w:t>TCPDump</w:t>
             </w:r>
           </w:p>
         </w:tc>
@@ -1872,7 +1858,7 @@
             </w:tcBorders>
             <w:shd w:fill="auto" w:val="clear"/>
             <w:tcMar>
-              <w:left w:w="51" w:type="dxa"/>
+              <w:left w:w="48" w:type="dxa"/>
             </w:tcMar>
           </w:tcPr>
           <w:p>
@@ -1906,7 +1892,7 @@
             </w:tcBorders>
             <w:shd w:fill="auto" w:val="clear"/>
             <w:tcMar>
-              <w:left w:w="51" w:type="dxa"/>
+              <w:left w:w="48" w:type="dxa"/>
             </w:tcMar>
           </w:tcPr>
           <w:p>
@@ -1941,7 +1927,7 @@
             </w:tcBorders>
             <w:shd w:fill="auto" w:val="clear"/>
             <w:tcMar>
-              <w:left w:w="51" w:type="dxa"/>
+              <w:left w:w="48" w:type="dxa"/>
             </w:tcMar>
           </w:tcPr>
           <w:p>
@@ -1975,7 +1961,7 @@
             </w:tcBorders>
             <w:shd w:fill="auto" w:val="clear"/>
             <w:tcMar>
-              <w:left w:w="51" w:type="dxa"/>
+              <w:left w:w="48" w:type="dxa"/>
             </w:tcMar>
           </w:tcPr>
           <w:p>
@@ -2010,7 +1996,7 @@
             </w:tcBorders>
             <w:shd w:fill="auto" w:val="clear"/>
             <w:tcMar>
-              <w:left w:w="51" w:type="dxa"/>
+              <w:left w:w="48" w:type="dxa"/>
             </w:tcMar>
           </w:tcPr>
           <w:p>
@@ -2043,7 +2029,7 @@
             </w:tcBorders>
             <w:shd w:fill="auto" w:val="clear"/>
             <w:tcMar>
-              <w:left w:w="51" w:type="dxa"/>
+              <w:left w:w="48" w:type="dxa"/>
             </w:tcMar>
           </w:tcPr>
           <w:p>
@@ -2078,7 +2064,7 @@
             </w:tcBorders>
             <w:shd w:fill="auto" w:val="clear"/>
             <w:tcMar>
-              <w:left w:w="51" w:type="dxa"/>
+              <w:left w:w="48" w:type="dxa"/>
             </w:tcMar>
           </w:tcPr>
           <w:p>
@@ -2111,7 +2097,7 @@
             </w:tcBorders>
             <w:shd w:fill="auto" w:val="clear"/>
             <w:tcMar>
-              <w:left w:w="51" w:type="dxa"/>
+              <w:left w:w="48" w:type="dxa"/>
             </w:tcMar>
           </w:tcPr>
           <w:p>
@@ -2145,7 +2131,7 @@
             </w:tcBorders>
             <w:shd w:fill="auto" w:val="clear"/>
             <w:tcMar>
-              <w:left w:w="51" w:type="dxa"/>
+              <w:left w:w="48" w:type="dxa"/>
             </w:tcMar>
           </w:tcPr>
           <w:p>
@@ -2178,7 +2164,7 @@
             </w:tcBorders>
             <w:shd w:fill="auto" w:val="clear"/>
             <w:tcMar>
-              <w:left w:w="51" w:type="dxa"/>
+              <w:left w:w="48" w:type="dxa"/>
             </w:tcMar>
           </w:tcPr>
           <w:p>
@@ -2212,7 +2198,7 @@
             </w:tcBorders>
             <w:shd w:fill="auto" w:val="clear"/>
             <w:tcMar>
-              <w:left w:w="51" w:type="dxa"/>
+              <w:left w:w="48" w:type="dxa"/>
             </w:tcMar>
           </w:tcPr>
           <w:p>
@@ -2245,7 +2231,7 @@
             </w:tcBorders>
             <w:shd w:fill="auto" w:val="clear"/>
             <w:tcMar>
-              <w:left w:w="51" w:type="dxa"/>
+              <w:left w:w="48" w:type="dxa"/>
             </w:tcMar>
           </w:tcPr>
           <w:p>
@@ -2279,7 +2265,7 @@
             </w:tcBorders>
             <w:shd w:fill="auto" w:val="clear"/>
             <w:tcMar>
-              <w:left w:w="51" w:type="dxa"/>
+              <w:left w:w="48" w:type="dxa"/>
             </w:tcMar>
           </w:tcPr>
           <w:p>
@@ -2312,7 +2298,7 @@
             </w:tcBorders>
             <w:shd w:fill="auto" w:val="clear"/>
             <w:tcMar>
-              <w:left w:w="51" w:type="dxa"/>
+              <w:left w:w="48" w:type="dxa"/>
             </w:tcMar>
           </w:tcPr>
           <w:p>
@@ -2346,7 +2332,7 @@
             </w:tcBorders>
             <w:shd w:fill="auto" w:val="clear"/>
             <w:tcMar>
-              <w:left w:w="51" w:type="dxa"/>
+              <w:left w:w="48" w:type="dxa"/>
             </w:tcMar>
           </w:tcPr>
           <w:p>
@@ -2379,7 +2365,7 @@
             </w:tcBorders>
             <w:shd w:fill="auto" w:val="clear"/>
             <w:tcMar>
-              <w:left w:w="51" w:type="dxa"/>
+              <w:left w:w="48" w:type="dxa"/>
             </w:tcMar>
           </w:tcPr>
           <w:p>
@@ -2413,7 +2399,7 @@
             </w:tcBorders>
             <w:shd w:fill="auto" w:val="clear"/>
             <w:tcMar>
-              <w:left w:w="51" w:type="dxa"/>
+              <w:left w:w="48" w:type="dxa"/>
             </w:tcMar>
           </w:tcPr>
           <w:p>
@@ -2446,7 +2432,7 @@
             </w:tcBorders>
             <w:shd w:fill="auto" w:val="clear"/>
             <w:tcMar>
-              <w:left w:w="51" w:type="dxa"/>
+              <w:left w:w="48" w:type="dxa"/>
             </w:tcMar>
           </w:tcPr>
           <w:p>
@@ -2565,7 +2551,7 @@
       <w:tblPr>
         <w:tblW w:w="9638" w:type="dxa"/>
         <w:jc w:val="left"/>
-        <w:tblInd w:w="53" w:type="dxa"/>
+        <w:tblInd w:w="50" w:type="dxa"/>
         <w:tblBorders>
           <w:top w:val="single" w:sz="2" w:space="0" w:color="000001"/>
           <w:left w:val="single" w:sz="2" w:space="0" w:color="000001"/>
@@ -2574,7 +2560,7 @@
         </w:tblBorders>
         <w:tblCellMar>
           <w:top w:w="55" w:type="dxa"/>
-          <w:left w:w="51" w:type="dxa"/>
+          <w:left w:w="48" w:type="dxa"/>
           <w:bottom w:w="55" w:type="dxa"/>
           <w:right w:w="55" w:type="dxa"/>
         </w:tblCellMar>
@@ -2596,7 +2582,7 @@
             </w:tcBorders>
             <w:shd w:fill="auto" w:val="clear"/>
             <w:tcMar>
-              <w:left w:w="51" w:type="dxa"/>
+              <w:left w:w="48" w:type="dxa"/>
             </w:tcMar>
           </w:tcPr>
           <w:p>
@@ -2630,7 +2616,7 @@
             </w:tcBorders>
             <w:shd w:fill="auto" w:val="clear"/>
             <w:tcMar>
-              <w:left w:w="51" w:type="dxa"/>
+              <w:left w:w="48" w:type="dxa"/>
             </w:tcMar>
           </w:tcPr>
           <w:p>
@@ -2665,7 +2651,7 @@
             </w:tcBorders>
             <w:shd w:fill="auto" w:val="clear"/>
             <w:tcMar>
-              <w:left w:w="51" w:type="dxa"/>
+              <w:left w:w="48" w:type="dxa"/>
             </w:tcMar>
           </w:tcPr>
           <w:p>
@@ -2699,7 +2685,7 @@
             </w:tcBorders>
             <w:shd w:fill="auto" w:val="clear"/>
             <w:tcMar>
-              <w:left w:w="51" w:type="dxa"/>
+              <w:left w:w="48" w:type="dxa"/>
             </w:tcMar>
           </w:tcPr>
           <w:p>
@@ -2733,7 +2719,7 @@
             </w:tcBorders>
             <w:shd w:fill="auto" w:val="clear"/>
             <w:tcMar>
-              <w:left w:w="51" w:type="dxa"/>
+              <w:left w:w="48" w:type="dxa"/>
             </w:tcMar>
           </w:tcPr>
           <w:p>
@@ -2767,7 +2753,7 @@
             </w:tcBorders>
             <w:shd w:fill="auto" w:val="clear"/>
             <w:tcMar>
-              <w:left w:w="51" w:type="dxa"/>
+              <w:left w:w="48" w:type="dxa"/>
             </w:tcMar>
           </w:tcPr>
           <w:p>
@@ -2801,7 +2787,7 @@
             </w:tcBorders>
             <w:shd w:fill="auto" w:val="clear"/>
             <w:tcMar>
-              <w:left w:w="51" w:type="dxa"/>
+              <w:left w:w="48" w:type="dxa"/>
             </w:tcMar>
           </w:tcPr>
           <w:p>
@@ -2835,7 +2821,7 @@
             </w:tcBorders>
             <w:shd w:fill="auto" w:val="clear"/>
             <w:tcMar>
-              <w:left w:w="51" w:type="dxa"/>
+              <w:left w:w="48" w:type="dxa"/>
             </w:tcMar>
           </w:tcPr>
           <w:p>
@@ -2869,7 +2855,7 @@
             </w:tcBorders>
             <w:shd w:fill="auto" w:val="clear"/>
             <w:tcMar>
-              <w:left w:w="51" w:type="dxa"/>
+              <w:left w:w="48" w:type="dxa"/>
             </w:tcMar>
           </w:tcPr>
           <w:p>
@@ -2903,7 +2889,7 @@
             </w:tcBorders>
             <w:shd w:fill="auto" w:val="clear"/>
             <w:tcMar>
-              <w:left w:w="51" w:type="dxa"/>
+              <w:left w:w="48" w:type="dxa"/>
             </w:tcMar>
           </w:tcPr>
           <w:p>
@@ -2937,7 +2923,7 @@
             </w:tcBorders>
             <w:shd w:fill="auto" w:val="clear"/>
             <w:tcMar>
-              <w:left w:w="51" w:type="dxa"/>
+              <w:left w:w="48" w:type="dxa"/>
             </w:tcMar>
           </w:tcPr>
           <w:p>
@@ -2971,7 +2957,7 @@
             </w:tcBorders>
             <w:shd w:fill="auto" w:val="clear"/>
             <w:tcMar>
-              <w:left w:w="51" w:type="dxa"/>
+              <w:left w:w="48" w:type="dxa"/>
             </w:tcMar>
           </w:tcPr>
           <w:p>
@@ -3005,7 +2991,7 @@
             </w:tcBorders>
             <w:shd w:fill="auto" w:val="clear"/>
             <w:tcMar>
-              <w:left w:w="51" w:type="dxa"/>
+              <w:left w:w="48" w:type="dxa"/>
             </w:tcMar>
           </w:tcPr>
           <w:p>
@@ -3039,7 +3025,7 @@
             </w:tcBorders>
             <w:shd w:fill="auto" w:val="clear"/>
             <w:tcMar>
-              <w:left w:w="51" w:type="dxa"/>
+              <w:left w:w="48" w:type="dxa"/>
             </w:tcMar>
           </w:tcPr>
           <w:p>
@@ -3073,7 +3059,7 @@
             </w:tcBorders>
             <w:shd w:fill="auto" w:val="clear"/>
             <w:tcMar>
-              <w:left w:w="51" w:type="dxa"/>
+              <w:left w:w="48" w:type="dxa"/>
             </w:tcMar>
           </w:tcPr>
           <w:p>
@@ -3107,7 +3093,7 @@
             </w:tcBorders>
             <w:shd w:fill="auto" w:val="clear"/>
             <w:tcMar>
-              <w:left w:w="51" w:type="dxa"/>
+              <w:left w:w="48" w:type="dxa"/>
             </w:tcMar>
           </w:tcPr>
           <w:p>
@@ -3369,55 +3355,7 @@
           <w:szCs w:val="28"/>
           <w:u w:val="none"/>
         </w:rPr>
-        <w:t>With tcpdump filtering is performed by specifying the type of netwok interface or port whi</w:t>
-      </w:r>
-      <w:r>
-        <w:rPr>
-          <w:sz w:val="28"/>
-          <w:szCs w:val="28"/>
-          <w:u w:val="none"/>
-        </w:rPr>
-        <w:t>ch</w:t>
-      </w:r>
-      <w:r>
-        <w:rPr>
-          <w:sz w:val="28"/>
-          <w:szCs w:val="28"/>
-          <w:u w:val="none"/>
-        </w:rPr>
-        <w:t xml:space="preserve"> is th</w:t>
-      </w:r>
-      <w:r>
-        <w:rPr>
-          <w:sz w:val="28"/>
-          <w:szCs w:val="28"/>
-          <w:u w:val="none"/>
-        </w:rPr>
-        <w:t>e</w:t>
-      </w:r>
-      <w:r>
-        <w:rPr>
-          <w:sz w:val="28"/>
-          <w:szCs w:val="28"/>
-          <w:u w:val="none"/>
-        </w:rPr>
-        <w:t>n written to a pcap file by invoking the -w filename.pcap file within th</w:t>
-      </w:r>
-      <w:r>
-        <w:rPr>
-          <w:sz w:val="28"/>
-          <w:szCs w:val="28"/>
-          <w:u w:val="none"/>
-        </w:rPr>
-        <w:t>e</w:t>
-      </w:r>
-      <w:r>
-        <w:rPr>
-          <w:sz w:val="28"/>
-          <w:szCs w:val="28"/>
-          <w:u w:val="none"/>
-        </w:rPr>
-        <w:t xml:space="preserve"> tcpdump syntax.</w:t>
+        <w:t>With tcpdump filtering is performed by specifying the type of netwok interface or port which is then written to a pcap file by invoking the -w filename.pcap file within the tcpdump syntax.</w:t>
       </w:r>
     </w:p>
     <w:p>
@@ -3483,23 +3421,265 @@
           <w:szCs w:val="28"/>
           <w:u w:val="none"/>
         </w:rPr>
-        <w:t>T</w:t>
-      </w:r>
-      <w:r>
-        <w:rPr>
-          <w:sz w:val="28"/>
-          <w:szCs w:val="28"/>
-          <w:u w:val="none"/>
-        </w:rPr>
-        <w:t>C</w:t>
-      </w:r>
-      <w:r>
-        <w:rPr>
-          <w:sz w:val="28"/>
-          <w:szCs w:val="28"/>
-          <w:u w:val="none"/>
-        </w:rPr>
-        <w:t>PDump does not provide the capability of performing an analysis it allows to store a paket capture to a file which is then later used withing wireshark.</w:t>
+        <w:t>TCPDump does not provide the capability of performing an analysis it allows to store a pa</w:t>
+      </w:r>
+      <w:r>
+        <w:rPr>
+          <w:sz w:val="28"/>
+          <w:szCs w:val="28"/>
+          <w:u w:val="none"/>
+        </w:rPr>
+        <w:t>c</w:t>
+      </w:r>
+      <w:r>
+        <w:rPr>
+          <w:sz w:val="28"/>
+          <w:szCs w:val="28"/>
+          <w:u w:val="none"/>
+        </w:rPr>
+        <w:t xml:space="preserve">ket capture to a file which is then later used withing wireshark. </w:t>
+      </w:r>
+      <w:r>
+        <w:rPr>
+          <w:sz w:val="28"/>
+          <w:szCs w:val="28"/>
+          <w:u w:val="none"/>
+        </w:rPr>
+        <w:t>Wireshark allows you to perform detailed inspection.</w:t>
+      </w:r>
+    </w:p>
+    <w:p>
+      <w:pPr>
+        <w:pStyle w:val="Normal"/>
+        <w:rPr>
+          <w:sz w:val="28"/>
+          <w:szCs w:val="28"/>
+          <w:u w:val="none"/>
+        </w:rPr>
+      </w:pPr>
+      <w:r>
+        <w:rPr/>
+      </w:r>
+    </w:p>
+    <w:p>
+      <w:pPr>
+        <w:pStyle w:val="Normal"/>
+        <w:rPr>
+          <w:u w:val="single"/>
+        </w:rPr>
+      </w:pPr>
+      <w:r>
+        <w:rPr>
+          <w:sz w:val="28"/>
+          <w:szCs w:val="28"/>
+          <w:u w:val="single"/>
+        </w:rPr>
+        <w:t>Capture</w:t>
+      </w:r>
+    </w:p>
+    <w:p>
+      <w:pPr>
+        <w:pStyle w:val="Normal"/>
+        <w:rPr>
+          <w:sz w:val="28"/>
+          <w:szCs w:val="28"/>
+          <w:u w:val="none"/>
+        </w:rPr>
+      </w:pPr>
+      <w:r>
+        <w:rPr/>
+      </w:r>
+    </w:p>
+    <w:p>
+      <w:pPr>
+        <w:pStyle w:val="Normal"/>
+        <w:rPr/>
+      </w:pPr>
+      <w:r>
+        <w:rPr>
+          <w:sz w:val="28"/>
+          <w:szCs w:val="28"/>
+          <w:u w:val="none"/>
+        </w:rPr>
+        <w:t>Data packet captures with TCPDump is used to capture simple traffic via a text based command line whilst Wireshark is for capturing packets which are much more complex which can be either command line or GUI.</w:t>
+      </w:r>
+    </w:p>
+    <w:p>
+      <w:pPr>
+        <w:pStyle w:val="Normal"/>
+        <w:rPr>
+          <w:sz w:val="28"/>
+          <w:szCs w:val="28"/>
+          <w:u w:val="none"/>
+        </w:rPr>
+      </w:pPr>
+      <w:r>
+        <w:rPr/>
+      </w:r>
+    </w:p>
+    <w:p>
+      <w:pPr>
+        <w:pStyle w:val="Normal"/>
+        <w:rPr>
+          <w:u w:val="single"/>
+        </w:rPr>
+      </w:pPr>
+      <w:r>
+        <w:rPr>
+          <w:sz w:val="28"/>
+          <w:szCs w:val="28"/>
+          <w:u w:val="single"/>
+        </w:rPr>
+        <w:t>Sources</w:t>
+      </w:r>
+    </w:p>
+    <w:p>
+      <w:pPr>
+        <w:pStyle w:val="Normal"/>
+        <w:rPr>
+          <w:sz w:val="28"/>
+          <w:szCs w:val="28"/>
+        </w:rPr>
+      </w:pPr>
+      <w:r>
+        <w:rPr>
+          <w:u w:val="single"/>
+        </w:rPr>
+      </w:r>
+    </w:p>
+    <w:p>
+      <w:pPr>
+        <w:pStyle w:val="Normal"/>
+        <w:rPr>
+          <w:u w:val="none"/>
+        </w:rPr>
+      </w:pPr>
+      <w:hyperlink r:id="rId2">
+        <w:r>
+          <w:rPr>
+            <w:rStyle w:val="InternetLink"/>
+            <w:sz w:val="28"/>
+            <w:szCs w:val="28"/>
+            <w:u w:val="none"/>
+          </w:rPr>
+          <w:t>https://www.techtarget.com/searchnetworking/answer/Wireshark-vs-tcpdump-Whats-the-difference</w:t>
+        </w:r>
+      </w:hyperlink>
+    </w:p>
+    <w:p>
+      <w:pPr>
+        <w:pStyle w:val="Normal"/>
+        <w:rPr>
+          <w:sz w:val="28"/>
+          <w:szCs w:val="28"/>
+        </w:rPr>
+      </w:pPr>
+      <w:r>
+        <w:rPr>
+          <w:u w:val="none"/>
+        </w:rPr>
+      </w:r>
+    </w:p>
+    <w:p>
+      <w:pPr>
+        <w:pStyle w:val="Normal"/>
+        <w:rPr>
+          <w:u w:val="none"/>
+        </w:rPr>
+      </w:pPr>
+      <w:hyperlink r:id="rId3">
+        <w:r>
+          <w:rPr>
+            <w:rStyle w:val="InternetLink"/>
+            <w:sz w:val="28"/>
+            <w:szCs w:val="28"/>
+            <w:u w:val="none"/>
+          </w:rPr>
+          <w:t>https://labcommand.com/contrast-and-compare-wireshark-vs-tcpdump/</w:t>
+        </w:r>
+      </w:hyperlink>
+    </w:p>
+    <w:p>
+      <w:pPr>
+        <w:pStyle w:val="Normal"/>
+        <w:rPr>
+          <w:sz w:val="28"/>
+          <w:szCs w:val="28"/>
+        </w:rPr>
+      </w:pPr>
+      <w:r>
+        <w:rPr>
+          <w:u w:val="none"/>
+        </w:rPr>
+      </w:r>
+    </w:p>
+    <w:p>
+      <w:pPr>
+        <w:pStyle w:val="Normal"/>
+        <w:rPr>
+          <w:u w:val="none"/>
+        </w:rPr>
+      </w:pPr>
+      <w:r>
+        <w:rPr>
+          <w:u w:val="none"/>
+        </w:rPr>
+      </w:r>
+    </w:p>
+    <w:p>
+      <w:pPr>
+        <w:pStyle w:val="Normal"/>
+        <w:rPr>
+          <w:sz w:val="28"/>
+          <w:szCs w:val="28"/>
+        </w:rPr>
+      </w:pPr>
+      <w:r>
+        <w:rPr>
+          <w:u w:val="none"/>
+        </w:rPr>
+      </w:r>
+    </w:p>
+    <w:p>
+      <w:pPr>
+        <w:pStyle w:val="Normal"/>
+        <w:rPr>
+          <w:sz w:val="28"/>
+          <w:szCs w:val="28"/>
+        </w:rPr>
+      </w:pPr>
+      <w:r>
+        <w:rPr>
+          <w:u w:val="none"/>
+        </w:rPr>
+      </w:r>
+    </w:p>
+    <w:p>
+      <w:pPr>
+        <w:pStyle w:val="Normal"/>
+        <w:rPr>
+          <w:sz w:val="28"/>
+          <w:szCs w:val="28"/>
+        </w:rPr>
+      </w:pPr>
+      <w:r>
+        <w:rPr>
+          <w:u w:val="none"/>
+        </w:rPr>
+      </w:r>
+    </w:p>
+    <w:p>
+      <w:pPr>
+        <w:pStyle w:val="Normal"/>
+        <w:rPr>
+          <w:sz w:val="28"/>
+          <w:szCs w:val="28"/>
+        </w:rPr>
+      </w:pPr>
+      <w:r>
+        <w:rPr>
+          <w:u w:val="none"/>
+        </w:rPr>
       </w:r>
     </w:p>
     <w:sectPr>
@@ -3521,6 +3701,7 @@
     <w:rPrDefault>
       <w:rPr>
         <w:rFonts w:ascii="Liberation Serif" w:hAnsi="Liberation Serif" w:eastAsia="Arial Unicode MS" w:cs="Arial Unicode MS"/>
+        <w:sz w:val="20"/>
         <w:szCs w:val="24"/>
         <w:lang w:val="en-US" w:eastAsia="zh-CN" w:bidi="hi-IN"/>
       </w:rPr>
@@ -3588,6 +3769,14 @@
       <w:bCs/>
       <w:sz w:val="28"/>
       <w:szCs w:val="28"/>
+    </w:rPr>
+  </w:style>
+  <w:style w:type="character" w:styleId="InternetLink">
+    <w:name w:val="Internet Link"/>
+    <w:rPr>
+      <w:color w:val="000080"/>
+      <w:u w:val="single"/>
+      <w:lang w:val="zxx" w:eastAsia="zxx" w:bidi="zxx"/>
     </w:rPr>
   </w:style>
   <w:style w:type="paragraph" w:styleId="Heading">

</xml_diff>